<commit_message>
Tentando terminar API @TheoMesquita
</commit_message>
<xml_diff>
--- a/Site/Documentação/Modelo - Documento Básico - SPTECH v1.docx
+++ b/Site/Documentação/Modelo - Documento Básico - SPTECH v1.docx
@@ -18,10 +18,7 @@
     <w:p/>
     <w:p>
       <w:r>
-        <w:t>Theofilo Fernandes de Mesquita</w:t>
-      </w:r>
-      <w:r>
-        <w:t xml:space="preserve"> – 01231042</w:t>
+        <w:t>Theofilo Fernandes de Mesquita – 01231042</w:t>
       </w:r>
     </w:p>
     <w:p/>
@@ -36,7 +33,64 @@
     <w:p/>
     <w:p>
       <w:r>
-        <w:t>Site criado com o intuito de trazer ao público entretenimento como para assistir filmes, séries e animes!</w:t>
+        <w:t>Esse site criado contendo conteudos para pessoas de todas as idades ele tem o proposito de mostrar como é um site de filmes como aqueles famosos como a Netflix, para posteriormente ser usado como um site real de filmes e series funcional.</w:t>
+      </w:r>
+    </w:p>
+    <w:p/>
+    <w:p>
+      <w:pPr>
+        <w:pStyle w:val="Ttulo1"/>
+      </w:pPr>
+      <w:r>
+        <w:t>Objetivo</w:t>
+      </w:r>
+    </w:p>
+    <w:p/>
+    <w:p>
+      <w:r>
+        <w:t xml:space="preserve">Construir um </w:t>
+      </w:r>
+      <w:r>
+        <w:t xml:space="preserve">visual de um </w:t>
+      </w:r>
+      <w:r>
+        <w:t>site funcional de filmes, séries e animes conectados a um banco de dados para cadastrar os usuários</w:t>
+      </w:r>
+      <w:r>
+        <w:t>, e exibir um gráfico dinâmico com interação ao usuario</w:t>
+      </w:r>
+      <w:r>
+        <w:t>.</w:t>
+      </w:r>
+    </w:p>
+    <w:p/>
+    <w:p>
+      <w:pPr>
+        <w:pStyle w:val="Ttulo1"/>
+      </w:pPr>
+      <w:r>
+        <w:t>Justificativa</w:t>
+      </w:r>
+    </w:p>
+    <w:p/>
+    <w:p>
+      <w:r>
+        <w:t>O tema foi escolhido com base</w:t>
+      </w:r>
+      <w:r>
+        <w:t xml:space="preserve"> e reflexão</w:t>
+      </w:r>
+      <w:r>
+        <w:t xml:space="preserve"> no</w:t>
+      </w:r>
+      <w:r>
+        <w:t xml:space="preserve"> meu passado no que eu sentia o</w:t>
+      </w:r>
+      <w:r>
+        <w:t xml:space="preserve"> que eu gosto que preenchesse os requisitos pedidos pelos professores</w:t>
+      </w:r>
+      <w:r>
+        <w:t xml:space="preserve"> para reproduzir o projeto</w:t>
       </w:r>
     </w:p>
     <w:p/>
@@ -46,13 +100,31 @@
         <w:pStyle w:val="Ttulo1"/>
       </w:pPr>
       <w:r>
-        <w:t>Objetivo</w:t>
+        <w:t>Escopo</w:t>
       </w:r>
     </w:p>
     <w:p/>
     <w:p>
       <w:r>
-        <w:t>Construir um site funcional de filmes, séries e animes conectados a um banco de dados para cadastrar os usuários.</w:t>
+        <w:t>Fazer o site</w:t>
+      </w:r>
+      <w:r>
+        <w:t xml:space="preserve"> para que ele fique interativo com o usuário nele conterá telas</w:t>
+      </w:r>
+      <w:r>
+        <w:t xml:space="preserve"> com</w:t>
+      </w:r>
+      <w:r>
+        <w:t>o</w:t>
+      </w:r>
+      <w:r>
+        <w:t xml:space="preserve"> tela de </w:t>
+      </w:r>
+      <w:r>
+        <w:t>início</w:t>
+      </w:r>
+      <w:r>
+        <w:t>, tela de filmes, tela de séries, tela de animes, tela de cadastro, tela de login, tela de configurações e ligar no banco de dados</w:t>
       </w:r>
     </w:p>
     <w:p/>
@@ -62,63 +134,25 @@
         <w:pStyle w:val="Ttulo1"/>
       </w:pPr>
       <w:r>
-        <w:t>Justificativa</w:t>
+        <w:t>Premissas e Restrições</w:t>
       </w:r>
     </w:p>
     <w:p/>
     <w:p>
       <w:r>
-        <w:t>O tema foi escolhido com base no que eu gosto que preenchesse os requisitos pedidos pelos professores</w:t>
-      </w:r>
-    </w:p>
-    <w:p/>
-    <w:p/>
-    <w:p>
-      <w:pPr>
-        <w:pStyle w:val="Ttulo1"/>
-      </w:pPr>
-      <w:r>
-        <w:t>Escopo</w:t>
-      </w:r>
-    </w:p>
-    <w:p/>
-    <w:p>
-      <w:r>
-        <w:t>Fazer o site</w:t>
-      </w:r>
-      <w:r>
-        <w:t xml:space="preserve"> para que ele fique interativo com o usuário nele conterá telas</w:t>
-      </w:r>
-      <w:r>
-        <w:t xml:space="preserve"> com</w:t>
-      </w:r>
-      <w:r>
-        <w:t>o</w:t>
-      </w:r>
-      <w:r>
-        <w:t xml:space="preserve"> tela de </w:t>
-      </w:r>
-      <w:r>
-        <w:t>início</w:t>
-      </w:r>
-      <w:r>
-        <w:t>, tela de filmes, tela de séries, tela de animes, tela de cadastro, tela de login, tela de configurações e ligar no banco de dados</w:t>
-      </w:r>
-    </w:p>
-    <w:p/>
-    <w:p/>
-    <w:p>
-      <w:pPr>
-        <w:pStyle w:val="Ttulo1"/>
-      </w:pPr>
-      <w:r>
-        <w:t>Premissas e Restrições</w:t>
-      </w:r>
-    </w:p>
-    <w:p/>
-    <w:p>
-      <w:r>
-        <w:t>Fazer o programa funcionar da melhor forma possível tempo proposto até 05 de junho</w:t>
+        <w:t>Fazer o programa funcionar da melhor forma possível</w:t>
+      </w:r>
+      <w:r>
+        <w:t>, com todas as validações e funções acertadas até a data de apresentação</w:t>
+      </w:r>
+      <w:r>
+        <w:t xml:space="preserve"> tempo proposto até </w:t>
+      </w:r>
+      <w:r>
+        <w:t>14</w:t>
+      </w:r>
+      <w:r>
+        <w:t xml:space="preserve"> de junho</w:t>
       </w:r>
     </w:p>
     <w:p/>
@@ -2740,6 +2774,30 @@
 </file>
 
 <file path=customXml/item1.xml><?xml version="1.0" encoding="utf-8"?>
+<p:properties xmlns:p="http://schemas.microsoft.com/office/2006/metadata/properties" xmlns:xsi="http://www.w3.org/2001/XMLSchema-instance" xmlns:pc="http://schemas.microsoft.com/office/infopath/2007/PartnerControls">
+  <documentManagement>
+    <lcf76f155ced4ddcb4097134ff3c332f xmlns="0a53ad5e-08cc-4fba-9df9-747b79db3e02">
+      <Terms xmlns="http://schemas.microsoft.com/office/infopath/2007/PartnerControls"/>
+    </lcf76f155ced4ddcb4097134ff3c332f>
+    <TaxCatchAll xmlns="99f50afe-28e2-457c-9852-048361d66aad" xsi:nil="true"/>
+  </documentManagement>
+</p:properties>
+</file>
+
+<file path=customXml/item2.xml><?xml version="1.0" encoding="utf-8"?>
+<?mso-contentType ?>
+<FormTemplates xmlns="http://schemas.microsoft.com/sharepoint/v3/contenttype/forms">
+  <Display>DocumentLibraryForm</Display>
+  <Edit>DocumentLibraryForm</Edit>
+  <New>DocumentLibraryForm</New>
+</FormTemplates>
+</file>
+
+<file path=customXml/item3.xml><?xml version="1.0" encoding="utf-8"?>
+<b:Sources xmlns:b="http://schemas.openxmlformats.org/officeDocument/2006/bibliography" xmlns="http://schemas.openxmlformats.org/officeDocument/2006/bibliography" SelectedStyle="\APASixthEditionOfficeOnline.xsl" StyleName="APA" Version="6"/>
+</file>
+
+<file path=customXml/item4.xml><?xml version="1.0" encoding="utf-8"?>
 <ct:contentTypeSchema xmlns:ct="http://schemas.microsoft.com/office/2006/metadata/contentType" xmlns:ma="http://schemas.microsoft.com/office/2006/metadata/properties/metaAttributes" ct:_="" ma:_="" ma:contentTypeName="Documento" ma:contentTypeID="0x0101007F8ECE7139958D46ABEDA89D12B90CBF" ma:contentTypeVersion="12" ma:contentTypeDescription="Crie um novo documento." ma:contentTypeScope="" ma:versionID="504e4214042ae000646439f7e69e4742">
   <xsd:schema xmlns:xsd="http://www.w3.org/2001/XMLSchema" xmlns:xs="http://www.w3.org/2001/XMLSchema" xmlns:p="http://schemas.microsoft.com/office/2006/metadata/properties" xmlns:ns2="0a53ad5e-08cc-4fba-9df9-747b79db3e02" xmlns:ns3="99f50afe-28e2-457c-9852-048361d66aad" targetNamespace="http://schemas.microsoft.com/office/2006/metadata/properties" ma:root="true" ma:fieldsID="858e620b6131f334f565d79b87bb2368" ns2:_="" ns3:_="">
     <xsd:import namespace="0a53ad5e-08cc-4fba-9df9-747b79db3e02"/>
@@ -2934,31 +2992,34 @@
 </ct:contentTypeSchema>
 </file>
 
-<file path=customXml/item2.xml><?xml version="1.0" encoding="utf-8"?>
-<b:Sources xmlns:b="http://schemas.openxmlformats.org/officeDocument/2006/bibliography" xmlns="http://schemas.openxmlformats.org/officeDocument/2006/bibliography" SelectedStyle="\APASixthEditionOfficeOnline.xsl" StyleName="APA" Version="6"/>
+<file path=customXml/itemProps1.xml><?xml version="1.0" encoding="utf-8"?>
+<ds:datastoreItem xmlns:ds="http://schemas.openxmlformats.org/officeDocument/2006/customXml" ds:itemID="{79054B02-B215-46AC-9176-544339E93661}">
+  <ds:schemaRefs>
+    <ds:schemaRef ds:uri="http://schemas.microsoft.com/office/2006/metadata/properties"/>
+    <ds:schemaRef ds:uri="http://schemas.microsoft.com/office/infopath/2007/PartnerControls"/>
+    <ds:schemaRef ds:uri="0a53ad5e-08cc-4fba-9df9-747b79db3e02"/>
+    <ds:schemaRef ds:uri="99f50afe-28e2-457c-9852-048361d66aad"/>
+  </ds:schemaRefs>
+</ds:datastoreItem>
 </file>
 
-<file path=customXml/item3.xml><?xml version="1.0" encoding="utf-8"?>
-<?mso-contentType ?>
-<FormTemplates xmlns="http://schemas.microsoft.com/sharepoint/v3/contenttype/forms">
-  <Display>DocumentLibraryForm</Display>
-  <Edit>DocumentLibraryForm</Edit>
-  <New>DocumentLibraryForm</New>
-</FormTemplates>
+<file path=customXml/itemProps2.xml><?xml version="1.0" encoding="utf-8"?>
+<ds:datastoreItem xmlns:ds="http://schemas.openxmlformats.org/officeDocument/2006/customXml" ds:itemID="{B52C9AD5-4F18-4494-A12B-C11EA8399E21}">
+  <ds:schemaRefs>
+    <ds:schemaRef ds:uri="http://schemas.microsoft.com/sharepoint/v3/contenttype/forms"/>
+  </ds:schemaRefs>
+</ds:datastoreItem>
 </file>
 
-<file path=customXml/item4.xml><?xml version="1.0" encoding="utf-8"?>
-<p:properties xmlns:p="http://schemas.microsoft.com/office/2006/metadata/properties" xmlns:xsi="http://www.w3.org/2001/XMLSchema-instance" xmlns:pc="http://schemas.microsoft.com/office/infopath/2007/PartnerControls">
-  <documentManagement>
-    <lcf76f155ced4ddcb4097134ff3c332f xmlns="0a53ad5e-08cc-4fba-9df9-747b79db3e02">
-      <Terms xmlns="http://schemas.microsoft.com/office/infopath/2007/PartnerControls"/>
-    </lcf76f155ced4ddcb4097134ff3c332f>
-    <TaxCatchAll xmlns="99f50afe-28e2-457c-9852-048361d66aad" xsi:nil="true"/>
-  </documentManagement>
-</p:properties>
+<file path=customXml/itemProps3.xml><?xml version="1.0" encoding="utf-8"?>
+<ds:datastoreItem xmlns:ds="http://schemas.openxmlformats.org/officeDocument/2006/customXml" ds:itemID="{43C36E59-8586-4352-8310-158AD4E65655}">
+  <ds:schemaRefs>
+    <ds:schemaRef ds:uri="http://schemas.openxmlformats.org/officeDocument/2006/bibliography"/>
+  </ds:schemaRefs>
+</ds:datastoreItem>
 </file>
 
-<file path=customXml/itemProps1.xml><?xml version="1.0" encoding="utf-8"?>
+<file path=customXml/itemProps4.xml><?xml version="1.0" encoding="utf-8"?>
 <ds:datastoreItem xmlns:ds="http://schemas.openxmlformats.org/officeDocument/2006/customXml" ds:itemID="{8B299A9B-9EFB-406E-955B-E4E23C7F5805}">
   <ds:schemaRefs>
     <ds:schemaRef ds:uri="http://schemas.microsoft.com/office/2006/metadata/contentType"/>
@@ -2975,31 +3036,4 @@
     <ds:schemaRef ds:uri="http://schemas.microsoft.com/internal/obd"/>
   </ds:schemaRefs>
 </ds:datastoreItem>
-</file>
-
-<file path=customXml/itemProps2.xml><?xml version="1.0" encoding="utf-8"?>
-<ds:datastoreItem xmlns:ds="http://schemas.openxmlformats.org/officeDocument/2006/customXml" ds:itemID="{43C36E59-8586-4352-8310-158AD4E65655}">
-  <ds:schemaRefs>
-    <ds:schemaRef ds:uri="http://schemas.openxmlformats.org/officeDocument/2006/bibliography"/>
-  </ds:schemaRefs>
-</ds:datastoreItem>
-</file>
-
-<file path=customXml/itemProps3.xml><?xml version="1.0" encoding="utf-8"?>
-<ds:datastoreItem xmlns:ds="http://schemas.openxmlformats.org/officeDocument/2006/customXml" ds:itemID="{B52C9AD5-4F18-4494-A12B-C11EA8399E21}">
-  <ds:schemaRefs>
-    <ds:schemaRef ds:uri="http://schemas.microsoft.com/sharepoint/v3/contenttype/forms"/>
-  </ds:schemaRefs>
-</ds:datastoreItem>
-</file>
-
-<file path=customXml/itemProps4.xml><?xml version="1.0" encoding="utf-8"?>
-<ds:datastoreItem xmlns:ds="http://schemas.openxmlformats.org/officeDocument/2006/customXml" ds:itemID="{79054B02-B215-46AC-9176-544339E93661}">
-  <ds:schemaRefs>
-    <ds:schemaRef ds:uri="http://schemas.microsoft.com/office/2006/metadata/properties"/>
-    <ds:schemaRef ds:uri="http://schemas.microsoft.com/office/infopath/2007/PartnerControls"/>
-    <ds:schemaRef ds:uri="0a53ad5e-08cc-4fba-9df9-747b79db3e02"/>
-    <ds:schemaRef ds:uri="99f50afe-28e2-457c-9852-048361d66aad"/>
-  </ds:schemaRefs>
-</ds:datastoreItem>
 </file>
</xml_diff>